<commit_message>
have a try for past exam
</commit_message>
<xml_diff>
--- a/StateDiagram.docx
+++ b/StateDiagram.docx
@@ -5,288 +5,242 @@
     <w:p>
       <w:pPr>
         <w:pStyle w:val="Heading1"/>
+      </w:pPr>
+      <w:r>
         <w:rPr>
           <w:rFonts w:hint="eastAsia"/>
         </w:rPr>
+        <w:t>State Diagram</w:t>
+      </w:r>
+    </w:p>
+    <w:p/>
+    <w:p>
+      <w:pPr>
+        <w:rPr>
+          <w:u w:val="thick"/>
+        </w:rPr>
+      </w:pPr>
+      <w:r>
+        <w:rPr>
+          <w:u w:val="thick"/>
+        </w:rPr>
+        <w:t>Applicability</w:t>
+      </w:r>
+    </w:p>
+    <w:p>
+      <w:r>
+        <w:t>•can be used to specify the states exhibited by an object or the system</w:t>
+      </w:r>
+    </w:p>
+    <w:p>
+      <w:r>
+        <w:t>•determine the responses (state transitions) to outside stimuli (events)</w:t>
+      </w:r>
+    </w:p>
+    <w:p>
+      <w:r>
+        <w:t xml:space="preserve">•are concerned with when operations execute, rather than what operations do, or how they are implemented </w:t>
+      </w:r>
+    </w:p>
+    <w:p>
+      <w:pPr>
+        <w:rPr>
+          <w:u w:val="thick"/>
+        </w:rPr>
       </w:pPr>
       <w:r>
         <w:rPr>
           <w:rFonts w:hint="eastAsia"/>
-        </w:rPr>
-        <w:t>State Diagram</w:t>
-      </w:r>
-    </w:p>
-    <w:p>
-      <w:pPr>
+          <w:u w:val="thick"/>
+        </w:rPr>
+        <w:t>Applications</w:t>
+      </w:r>
+    </w:p>
+    <w:p>
+      <w:pPr>
+        <w:rPr>
+          <w:b/>
+        </w:rPr>
+      </w:pPr>
+      <w:r>
+        <w:rPr>
+          <w:b/>
+        </w:rPr>
+        <w:t>Reactive Behaviour</w:t>
+      </w:r>
+    </w:p>
+    <w:p>
+      <w:pPr>
+        <w:ind w:left="720"/>
+      </w:pPr>
+      <w:r>
+        <w:t>•Events</w:t>
+      </w:r>
+    </w:p>
+    <w:p>
+      <w:pPr>
+        <w:ind w:left="720"/>
+      </w:pPr>
+      <w:r>
+        <w:t>» make object/system transition between states » are enabled/disabled, depending on state » yield different actions/transition, depending on state</w:t>
+      </w:r>
+    </w:p>
+    <w:p>
+      <w:pPr>
+        <w:rPr>
+          <w:b/>
+        </w:rPr>
+      </w:pPr>
+      <w:r>
+        <w:rPr>
+          <w:b/>
+        </w:rPr>
+        <w:t>Areas</w:t>
+      </w:r>
+    </w:p>
+    <w:p>
+      <w:pPr>
+        <w:ind w:left="720"/>
+      </w:pPr>
+      <w:r>
+        <w:t>•Broad Range of Applications</w:t>
+      </w:r>
+    </w:p>
+    <w:p>
+      <w:pPr>
+        <w:ind w:left="720"/>
+      </w:pPr>
+      <w:r>
+        <w:t>» computer programs, business processes, protocols, web page navigation, ...</w:t>
+      </w:r>
+    </w:p>
+    <w:p/>
+    <w:p>
+      <w:pPr>
+        <w:rPr>
+          <w:u w:val="thick"/>
+        </w:rPr>
+      </w:pPr>
+      <w:r>
         <w:rPr>
           <w:rFonts w:hint="eastAsia"/>
-        </w:rPr>
-      </w:pPr>
-    </w:p>
-    <w:p>
-      <w:pPr>
-        <w:rPr>
-          <w:u w:val="thick"/>
-        </w:rPr>
-      </w:pPr>
-      <w:r>
-        <w:rPr>
-          <w:u w:val="thick"/>
-        </w:rPr>
-        <w:t>Applicability</w:t>
-      </w:r>
-    </w:p>
-    <w:p>
-      <w:r>
-        <w:t>•</w:t>
-      </w:r>
-      <w:r>
-        <w:t>can be used to specify the states exhibited by an object or the system</w:t>
-      </w:r>
-    </w:p>
-    <w:p>
-      <w:r>
-        <w:t>•determine the responses (state transitions) to outside stimuli (events)</w:t>
-      </w:r>
-    </w:p>
-    <w:p>
-      <w:r>
-        <w:t xml:space="preserve">•are concerned with when operations execute, rather than what operations do, or how they are implemented </w:t>
-      </w:r>
-    </w:p>
-    <w:p>
-      <w:pPr>
+          <w:u w:val="thick"/>
+        </w:rPr>
+        <w:t>Foundation</w:t>
+      </w:r>
+    </w:p>
+    <w:p>
+      <w:pPr>
+        <w:rPr>
+          <w:b/>
+        </w:rPr>
+      </w:pPr>
+      <w:r>
+        <w:rPr>
+          <w:b/>
+        </w:rPr>
+        <w:t>Finite State Machines</w:t>
+      </w:r>
+    </w:p>
+    <w:p>
+      <w:pPr>
+        <w:ind w:firstLine="720"/>
+      </w:pPr>
+      <w:r>
+        <w:t>•States and Events</w:t>
+      </w:r>
+    </w:p>
+    <w:p>
+      <w:pPr>
+        <w:ind w:left="720"/>
+      </w:pPr>
+      <w:r>
+        <w:t>» limited expressiveness</w:t>
+      </w:r>
+    </w:p>
+    <w:p>
+      <w:pPr>
+        <w:ind w:left="720"/>
+      </w:pPr>
+      <w:r>
+        <w:t>» can “recognise” regular languages</w:t>
+      </w:r>
+    </w:p>
+    <w:p>
+      <w:pPr>
+        <w:ind w:left="720"/>
+      </w:pPr>
+      <w:r>
+        <w:t>» can also be represented as state transition tables</w:t>
+      </w:r>
+    </w:p>
+    <w:p/>
+    <w:p>
+      <w:pPr>
+        <w:rPr>
+          <w:b/>
+        </w:rPr>
+      </w:pPr>
+      <w:proofErr w:type="spellStart"/>
+      <w:r>
+        <w:rPr>
+          <w:b/>
+        </w:rPr>
+        <w:t>Harel</w:t>
+      </w:r>
+      <w:proofErr w:type="spellEnd"/>
+      <w:r>
+        <w:rPr>
+          <w:b/>
+        </w:rPr>
+        <w:t xml:space="preserve"> </w:t>
+      </w:r>
+      <w:proofErr w:type="spellStart"/>
+      <w:r>
+        <w:rPr>
+          <w:b/>
+        </w:rPr>
+        <w:t>Statecharts</w:t>
+      </w:r>
+      <w:proofErr w:type="spellEnd"/>
+    </w:p>
+    <w:p>
+      <w:pPr>
+        <w:ind w:firstLine="720"/>
+      </w:pPr>
+      <w:r>
+        <w:t>•Multiple States</w:t>
+      </w:r>
+    </w:p>
+    <w:p>
+      <w:pPr>
+        <w:ind w:firstLine="720"/>
+      </w:pPr>
+      <w:r>
+        <w:t>» extremely useful to structure state diagrams</w:t>
+      </w:r>
+    </w:p>
+    <w:p/>
+    <w:p>
+      <w:pPr>
+        <w:rPr>
+          <w:u w:val="thick"/>
+        </w:rPr>
+      </w:pPr>
+      <w:r>
         <w:rPr>
           <w:rFonts w:hint="eastAsia"/>
           <w:u w:val="thick"/>
         </w:rPr>
-      </w:pPr>
-      <w:r>
-        <w:rPr>
-          <w:rFonts w:hint="eastAsia"/>
-          <w:u w:val="thick"/>
-        </w:rPr>
-        <w:t>Applications</w:t>
-      </w:r>
-    </w:p>
-    <w:p>
-      <w:pPr>
-        <w:rPr>
-          <w:b/>
-        </w:rPr>
-      </w:pPr>
-      <w:r>
-        <w:rPr>
-          <w:b/>
-        </w:rPr>
-        <w:t>Reactive Behaviour</w:t>
-      </w:r>
-    </w:p>
-    <w:p>
-      <w:pPr>
-        <w:ind w:left="720"/>
-      </w:pPr>
-      <w:r>
-        <w:t>•</w:t>
-      </w:r>
-      <w:r>
-        <w:t>Events</w:t>
-      </w:r>
-    </w:p>
-    <w:p>
-      <w:pPr>
-        <w:ind w:left="720"/>
-      </w:pPr>
-      <w:r>
-        <w:t>» make object/system transition between states » are enabled/disabled, depending on state » yield different actions/transition, depending on state</w:t>
-      </w:r>
-    </w:p>
-    <w:p>
-      <w:pPr>
-        <w:rPr>
-          <w:b/>
-        </w:rPr>
-      </w:pPr>
-      <w:r>
-        <w:rPr>
-          <w:b/>
-        </w:rPr>
-        <w:t>Areas</w:t>
-      </w:r>
-    </w:p>
-    <w:p>
-      <w:pPr>
-        <w:ind w:left="720"/>
-      </w:pPr>
-      <w:r>
-        <w:t>•Broad Range of Applications</w:t>
-      </w:r>
-    </w:p>
-    <w:p>
-      <w:pPr>
-        <w:ind w:left="720"/>
-        <w:rPr>
-          <w:rFonts w:hint="eastAsia"/>
-        </w:rPr>
-      </w:pPr>
-      <w:r>
-        <w:t>» computer programs, business processes, protocols, web page navigation, ...</w:t>
-      </w:r>
-    </w:p>
-    <w:p>
-      <w:pPr>
-        <w:rPr>
-          <w:rFonts w:hint="eastAsia"/>
-        </w:rPr>
-      </w:pPr>
-    </w:p>
-    <w:p>
-      <w:pPr>
-        <w:rPr>
-          <w:rFonts w:hint="eastAsia"/>
-          <w:u w:val="thick"/>
-        </w:rPr>
-      </w:pPr>
-      <w:r>
-        <w:rPr>
-          <w:rFonts w:hint="eastAsia"/>
-          <w:u w:val="thick"/>
-        </w:rPr>
-        <w:t>Foundation</w:t>
-      </w:r>
-    </w:p>
-    <w:p>
-      <w:pPr>
-        <w:rPr>
-          <w:b/>
-        </w:rPr>
-      </w:pPr>
-      <w:r>
-        <w:rPr>
-          <w:b/>
-        </w:rPr>
-        <w:t>Finite State Machines</w:t>
-      </w:r>
-    </w:p>
-    <w:p>
-      <w:pPr>
-        <w:ind w:firstLine="720"/>
-      </w:pPr>
-      <w:r>
-        <w:t>•</w:t>
-      </w:r>
-      <w:r>
-        <w:t>States and Events</w:t>
-      </w:r>
-    </w:p>
-    <w:p>
-      <w:pPr>
-        <w:ind w:left="720"/>
-      </w:pPr>
-      <w:r>
-        <w:t>» limited expressiveness</w:t>
-      </w:r>
-    </w:p>
-    <w:p>
-      <w:pPr>
-        <w:ind w:left="720"/>
-      </w:pPr>
-      <w:r>
-        <w:t>» can “recognise” regular languages</w:t>
-      </w:r>
-    </w:p>
-    <w:p>
-      <w:pPr>
-        <w:ind w:left="720"/>
-        <w:rPr>
-          <w:rFonts w:hint="eastAsia"/>
-        </w:rPr>
-      </w:pPr>
-      <w:r>
-        <w:t>» can also be represented as state transition tables</w:t>
-      </w:r>
-    </w:p>
-    <w:p>
-      <w:pPr>
-        <w:rPr>
-          <w:rFonts w:hint="eastAsia"/>
-        </w:rPr>
-      </w:pPr>
-    </w:p>
-    <w:p>
-      <w:pPr>
-        <w:rPr>
-          <w:b/>
-        </w:rPr>
-      </w:pPr>
-      <w:proofErr w:type="spellStart"/>
-      <w:r>
-        <w:rPr>
-          <w:b/>
-        </w:rPr>
-        <w:t>Harel</w:t>
-      </w:r>
-      <w:proofErr w:type="spellEnd"/>
-      <w:r>
-        <w:rPr>
-          <w:b/>
-        </w:rPr>
-        <w:t xml:space="preserve"> </w:t>
-      </w:r>
-      <w:proofErr w:type="spellStart"/>
-      <w:r>
-        <w:rPr>
-          <w:b/>
-        </w:rPr>
-        <w:t>Statecharts</w:t>
-      </w:r>
-      <w:proofErr w:type="spellEnd"/>
-    </w:p>
-    <w:p>
-      <w:pPr>
-        <w:ind w:firstLine="720"/>
-      </w:pPr>
-      <w:r>
-        <w:t>•Multiple States</w:t>
-      </w:r>
-    </w:p>
-    <w:p>
-      <w:pPr>
-        <w:ind w:firstLine="720"/>
-      </w:pPr>
-      <w:r>
-        <w:t>» extremely useful to structure state diagrams</w:t>
-      </w:r>
-    </w:p>
-    <w:p>
-      <w:pPr>
-        <w:rPr>
-          <w:rFonts w:hint="eastAsia"/>
-        </w:rPr>
-      </w:pPr>
-    </w:p>
-    <w:p>
-      <w:pPr>
-        <w:rPr>
-          <w:rFonts w:hint="eastAsia"/>
-          <w:u w:val="thick"/>
-        </w:rPr>
-      </w:pPr>
-      <w:r>
-        <w:rPr>
-          <w:rFonts w:hint="eastAsia"/>
-          <w:u w:val="thick"/>
-        </w:rPr>
         <w:t>States</w:t>
       </w:r>
     </w:p>
     <w:p>
-      <w:pPr>
-        <w:rPr>
-          <w:rFonts w:hint="eastAsia"/>
-        </w:rPr>
-      </w:pPr>
-      <w:r>
+      <w:r>
+        <w:rPr>
+          <w:noProof/>
+          <w:lang w:val="en-AU"/>
+        </w:rPr>
         <w:drawing>
           <wp:inline distT="0" distB="0" distL="0" distR="0" wp14:anchorId="7AF4F305" wp14:editId="72EC65C7">
             <wp:extent cx="5727700" cy="3287395"/>
@@ -327,7 +281,6 @@
     <w:p>
       <w:pPr>
         <w:rPr>
-          <w:rFonts w:hint="eastAsia"/>
           <w:sz w:val="28"/>
           <w:u w:val="thick"/>
         </w:rPr>
@@ -343,12 +296,11 @@
       </w:r>
     </w:p>
     <w:p>
-      <w:pPr>
-        <w:rPr>
-          <w:rFonts w:hint="eastAsia"/>
-        </w:rPr>
-      </w:pPr>
-      <w:r>
+      <w:r>
+        <w:rPr>
+          <w:noProof/>
+          <w:lang w:val="en-AU"/>
+        </w:rPr>
         <w:drawing>
           <wp:inline distT="0" distB="0" distL="0" distR="0" wp14:anchorId="58D5F71F" wp14:editId="18051770">
             <wp:extent cx="5727700" cy="3215640"/>
@@ -389,113 +341,98 @@
     <w:p>
       <w:pPr>
         <w:rPr>
+          <w:u w:val="thick"/>
+        </w:rPr>
+      </w:pPr>
+      <w:r>
+        <w:rPr>
           <w:rFonts w:hint="eastAsia"/>
           <w:u w:val="thick"/>
         </w:rPr>
+        <w:t>Events</w:t>
+      </w:r>
+    </w:p>
+    <w:p/>
+    <w:p>
+      <w:r>
+        <w:t>(Some) Kinds of Events</w:t>
+      </w:r>
+    </w:p>
+    <w:p>
+      <w:r>
+        <w:t>•</w:t>
+      </w:r>
+      <w:proofErr w:type="spellStart"/>
+      <w:r>
+        <w:t>SignalEvent</w:t>
+      </w:r>
+      <w:proofErr w:type="spellEnd"/>
+    </w:p>
+    <w:p>
+      <w:pPr>
+        <w:ind w:left="720"/>
+      </w:pPr>
+      <w:r>
+        <w:t>» represents the receipt of an asynchronous event and is queued by the receiver until it's ready to handle it</w:t>
+      </w:r>
+    </w:p>
+    <w:p>
+      <w:r>
+        <w:t>•</w:t>
+      </w:r>
+      <w:proofErr w:type="spellStart"/>
+      <w:r>
+        <w:t>CallEvent</w:t>
+      </w:r>
+      <w:proofErr w:type="spellEnd"/>
+    </w:p>
+    <w:p>
+      <w:pPr>
+        <w:ind w:left="720"/>
+      </w:pPr>
+      <w:r>
+        <w:t>models the synchronous receipt of a message by an object, invoking a call of an operation</w:t>
+      </w:r>
+    </w:p>
+    <w:p>
+      <w:r>
+        <w:t>•</w:t>
+      </w:r>
+      <w:proofErr w:type="spellStart"/>
+      <w:r>
+        <w:t>TimeEvent</w:t>
+      </w:r>
+      <w:proofErr w:type="spellEnd"/>
+    </w:p>
+    <w:p>
+      <w:pPr>
+        <w:ind w:left="720"/>
+      </w:pPr>
+      <w:r>
+        <w:t>» after the specified time, the event occurs. The keyword after is often used in conjunction with time events</w:t>
+      </w:r>
+    </w:p>
+    <w:p/>
+    <w:p>
+      <w:pPr>
+        <w:rPr>
+          <w:u w:val="thick"/>
+        </w:rPr>
       </w:pPr>
       <w:r>
         <w:rPr>
           <w:rFonts w:hint="eastAsia"/>
           <w:u w:val="thick"/>
         </w:rPr>
-        <w:t>Events</w:t>
-      </w:r>
-    </w:p>
-    <w:p>
-      <w:pPr>
-        <w:rPr>
-          <w:rFonts w:hint="eastAsia"/>
-        </w:rPr>
-      </w:pPr>
-    </w:p>
-    <w:p>
-      <w:r>
-        <w:t>(Some) Kinds of Events</w:t>
-      </w:r>
-    </w:p>
-    <w:p>
-      <w:r>
-        <w:t>•</w:t>
-      </w:r>
-      <w:proofErr w:type="spellStart"/>
-      <w:r>
-        <w:t>SignalEvent</w:t>
-      </w:r>
-      <w:proofErr w:type="spellEnd"/>
-    </w:p>
-    <w:p>
-      <w:pPr>
-        <w:ind w:left="720"/>
-      </w:pPr>
-      <w:r>
-        <w:t>» represents the receipt of an asynchronous event and is queued by the receiver until it's ready to handle it</w:t>
-      </w:r>
-    </w:p>
-    <w:p>
-      <w:r>
-        <w:t>•</w:t>
-      </w:r>
-      <w:proofErr w:type="spellStart"/>
-      <w:r>
-        <w:t>CallEvent</w:t>
-      </w:r>
-      <w:proofErr w:type="spellEnd"/>
-    </w:p>
-    <w:p>
-      <w:pPr>
-        <w:ind w:left="720"/>
-      </w:pPr>
-      <w:r>
-        <w:t>models the synchronous receipt of a message by an object, invoking a call of an operation</w:t>
-      </w:r>
-    </w:p>
-    <w:p>
-      <w:r>
-        <w:t>•</w:t>
-      </w:r>
-      <w:proofErr w:type="spellStart"/>
-      <w:r>
-        <w:t>TimeEvent</w:t>
-      </w:r>
-      <w:proofErr w:type="spellEnd"/>
-    </w:p>
-    <w:p>
-      <w:pPr>
-        <w:ind w:left="720"/>
-      </w:pPr>
-      <w:r>
-        <w:t>» after the specified time, the event occurs. The keyword after is often used in conjunction with time events</w:t>
-      </w:r>
-    </w:p>
-    <w:p>
-      <w:pPr>
-        <w:rPr>
-          <w:rFonts w:hint="eastAsia"/>
-        </w:rPr>
-      </w:pPr>
-    </w:p>
-    <w:p>
-      <w:pPr>
-        <w:rPr>
-          <w:rFonts w:hint="eastAsia"/>
-          <w:u w:val="thick"/>
-        </w:rPr>
-      </w:pPr>
-      <w:r>
-        <w:rPr>
-          <w:rFonts w:hint="eastAsia"/>
-          <w:u w:val="thick"/>
-        </w:rPr>
         <w:t>State Char Diagram</w:t>
       </w:r>
     </w:p>
     <w:p>
-      <w:pPr>
-        <w:rPr>
-          <w:rFonts w:hint="eastAsia"/>
-        </w:rPr>
-      </w:pPr>
-      <w:r>
+      <w:r>
+        <w:rPr>
+          <w:noProof/>
+          <w:lang w:val="en-AU"/>
+        </w:rPr>
         <w:drawing>
           <wp:inline distT="0" distB="0" distL="0" distR="0" wp14:anchorId="605AF26C" wp14:editId="28EE75DE">
             <wp:extent cx="5727700" cy="2654300"/>
@@ -536,27 +473,25 @@
     <w:p>
       <w:pPr>
         <w:rPr>
+          <w:sz w:val="28"/>
+          <w:u w:val="thick"/>
+        </w:rPr>
+      </w:pPr>
+      <w:r>
+        <w:rPr>
           <w:rFonts w:hint="eastAsia"/>
           <w:sz w:val="28"/>
           <w:u w:val="thick"/>
         </w:rPr>
-      </w:pPr>
-      <w:r>
-        <w:rPr>
-          <w:rFonts w:hint="eastAsia"/>
-          <w:sz w:val="28"/>
-          <w:u w:val="thick"/>
-        </w:rPr>
         <w:t>State Char Diagram</w:t>
       </w:r>
     </w:p>
     <w:p>
-      <w:pPr>
-        <w:rPr>
-          <w:rFonts w:hint="eastAsia"/>
-        </w:rPr>
-      </w:pPr>
-      <w:r>
+      <w:r>
+        <w:rPr>
+          <w:noProof/>
+          <w:lang w:val="en-AU"/>
+        </w:rPr>
         <w:drawing>
           <wp:inline distT="0" distB="0" distL="0" distR="0" wp14:anchorId="396BC1AA" wp14:editId="08949B50">
             <wp:extent cx="5727700" cy="3790950"/>
@@ -594,20 +529,13 @@
         </w:drawing>
       </w:r>
     </w:p>
-    <w:p>
-      <w:pPr>
-        <w:rPr>
-          <w:rFonts w:hint="eastAsia"/>
-        </w:rPr>
-      </w:pPr>
-    </w:p>
-    <w:p>
-      <w:pPr>
-        <w:rPr>
-          <w:rFonts w:hint="eastAsia"/>
-        </w:rPr>
-      </w:pPr>
-      <w:r>
+    <w:p/>
+    <w:p>
+      <w:r>
+        <w:rPr>
+          <w:noProof/>
+          <w:lang w:val="en-AU"/>
+        </w:rPr>
         <w:drawing>
           <wp:inline distT="0" distB="0" distL="0" distR="0" wp14:anchorId="75FAA6B1" wp14:editId="24F43E27">
             <wp:extent cx="5727700" cy="3317240"/>
@@ -648,81 +576,73 @@
     <w:p>
       <w:pPr>
         <w:rPr>
+          <w:sz w:val="28"/>
+          <w:u w:val="thick"/>
+        </w:rPr>
+      </w:pPr>
+    </w:p>
+    <w:p>
+      <w:pPr>
+        <w:rPr>
+          <w:sz w:val="28"/>
+          <w:u w:val="thick"/>
+        </w:rPr>
+      </w:pPr>
+    </w:p>
+    <w:p>
+      <w:pPr>
+        <w:rPr>
+          <w:sz w:val="28"/>
+          <w:u w:val="thick"/>
+        </w:rPr>
+      </w:pPr>
+    </w:p>
+    <w:p>
+      <w:pPr>
+        <w:rPr>
+          <w:sz w:val="28"/>
+          <w:u w:val="thick"/>
+        </w:rPr>
+      </w:pPr>
+    </w:p>
+    <w:p>
+      <w:pPr>
+        <w:rPr>
+          <w:sz w:val="28"/>
+          <w:u w:val="thick"/>
+        </w:rPr>
+      </w:pPr>
+    </w:p>
+    <w:p>
+      <w:pPr>
+        <w:rPr>
+          <w:sz w:val="28"/>
+          <w:u w:val="thick"/>
+        </w:rPr>
+      </w:pPr>
+    </w:p>
+    <w:p>
+      <w:pPr>
+        <w:rPr>
+          <w:sz w:val="28"/>
+          <w:u w:val="thick"/>
+        </w:rPr>
+      </w:pPr>
+    </w:p>
+    <w:p>
+      <w:pPr>
+        <w:rPr>
+          <w:sz w:val="28"/>
+          <w:u w:val="thick"/>
+        </w:rPr>
+      </w:pPr>
+      <w:proofErr w:type="spellStart"/>
+      <w:r>
+        <w:rPr>
           <w:rFonts w:hint="eastAsia"/>
           <w:sz w:val="28"/>
           <w:u w:val="thick"/>
         </w:rPr>
-      </w:pPr>
-    </w:p>
-    <w:p>
-      <w:pPr>
-        <w:rPr>
-          <w:rFonts w:hint="eastAsia"/>
-          <w:sz w:val="28"/>
-          <w:u w:val="thick"/>
-        </w:rPr>
-      </w:pPr>
-    </w:p>
-    <w:p>
-      <w:pPr>
-        <w:rPr>
-          <w:rFonts w:hint="eastAsia"/>
-          <w:sz w:val="28"/>
-          <w:u w:val="thick"/>
-        </w:rPr>
-      </w:pPr>
-    </w:p>
-    <w:p>
-      <w:pPr>
-        <w:rPr>
-          <w:rFonts w:hint="eastAsia"/>
-          <w:sz w:val="28"/>
-          <w:u w:val="thick"/>
-        </w:rPr>
-      </w:pPr>
-    </w:p>
-    <w:p>
-      <w:pPr>
-        <w:rPr>
-          <w:rFonts w:hint="eastAsia"/>
-          <w:sz w:val="28"/>
-          <w:u w:val="thick"/>
-        </w:rPr>
-      </w:pPr>
-    </w:p>
-    <w:p>
-      <w:pPr>
-        <w:rPr>
-          <w:rFonts w:hint="eastAsia"/>
-          <w:sz w:val="28"/>
-          <w:u w:val="thick"/>
-        </w:rPr>
-      </w:pPr>
-    </w:p>
-    <w:p>
-      <w:pPr>
-        <w:rPr>
-          <w:rFonts w:hint="eastAsia"/>
-          <w:sz w:val="28"/>
-          <w:u w:val="thick"/>
-        </w:rPr>
-      </w:pPr>
-    </w:p>
-    <w:p>
-      <w:pPr>
-        <w:rPr>
-          <w:rFonts w:hint="eastAsia"/>
-          <w:sz w:val="28"/>
-          <w:u w:val="thick"/>
-        </w:rPr>
-      </w:pPr>
-      <w:proofErr w:type="spellStart"/>
-      <w:r>
-        <w:rPr>
-          <w:rFonts w:hint="eastAsia"/>
-          <w:sz w:val="28"/>
-          <w:u w:val="thick"/>
-        </w:rPr>
         <w:t>Superstate</w:t>
       </w:r>
       <w:proofErr w:type="spellEnd"/>
@@ -730,24 +650,24 @@
     <w:p>
       <w:pPr>
         <w:rPr>
-          <w:rFonts w:hint="eastAsia"/>
-          <w:sz w:val="28"/>
-          <w:u w:val="thick"/>
-        </w:rPr>
-      </w:pPr>
-    </w:p>
-    <w:p>
-      <w:pPr>
-        <w:rPr>
-          <w:rFonts w:hint="eastAsia"/>
-          <w:sz w:val="28"/>
-          <w:u w:val="thick"/>
-        </w:rPr>
-      </w:pPr>
-      <w:r>
-        <w:rPr>
-          <w:sz w:val="28"/>
-          <w:u w:val="thick"/>
+          <w:sz w:val="28"/>
+          <w:u w:val="thick"/>
+        </w:rPr>
+      </w:pPr>
+    </w:p>
+    <w:p>
+      <w:pPr>
+        <w:rPr>
+          <w:sz w:val="28"/>
+          <w:u w:val="thick"/>
+        </w:rPr>
+      </w:pPr>
+      <w:r>
+        <w:rPr>
+          <w:noProof/>
+          <w:sz w:val="28"/>
+          <w:u w:val="thick"/>
+          <w:lang w:val="en-AU"/>
         </w:rPr>
         <w:drawing>
           <wp:inline distT="0" distB="0" distL="0" distR="0" wp14:anchorId="657756B9" wp14:editId="2A742718">
@@ -789,24 +709,24 @@
     <w:p>
       <w:pPr>
         <w:rPr>
-          <w:rFonts w:hint="eastAsia"/>
-          <w:sz w:val="28"/>
-          <w:u w:val="thick"/>
-        </w:rPr>
-      </w:pPr>
-    </w:p>
-    <w:p>
-      <w:pPr>
-        <w:rPr>
-          <w:rFonts w:hint="eastAsia"/>
-          <w:sz w:val="28"/>
-          <w:u w:val="thick"/>
-        </w:rPr>
-      </w:pPr>
-      <w:r>
-        <w:rPr>
-          <w:sz w:val="28"/>
-          <w:u w:val="thick"/>
+          <w:sz w:val="28"/>
+          <w:u w:val="thick"/>
+        </w:rPr>
+      </w:pPr>
+    </w:p>
+    <w:p>
+      <w:pPr>
+        <w:rPr>
+          <w:sz w:val="28"/>
+          <w:u w:val="thick"/>
+        </w:rPr>
+      </w:pPr>
+      <w:r>
+        <w:rPr>
+          <w:noProof/>
+          <w:sz w:val="28"/>
+          <w:u w:val="thick"/>
+          <w:lang w:val="en-AU"/>
         </w:rPr>
         <w:drawing>
           <wp:inline distT="0" distB="0" distL="0" distR="0" wp14:anchorId="793E46DE" wp14:editId="524ED162">
@@ -848,15 +768,16 @@
     <w:p>
       <w:pPr>
         <w:rPr>
-          <w:rFonts w:hint="eastAsia"/>
-          <w:sz w:val="28"/>
-          <w:u w:val="thick"/>
-        </w:rPr>
-      </w:pPr>
-      <w:r>
-        <w:rPr>
-          <w:sz w:val="28"/>
-          <w:u w:val="thick"/>
+          <w:sz w:val="28"/>
+          <w:u w:val="thick"/>
+        </w:rPr>
+      </w:pPr>
+      <w:r>
+        <w:rPr>
+          <w:noProof/>
+          <w:sz w:val="28"/>
+          <w:u w:val="thick"/>
+          <w:lang w:val="en-AU"/>
         </w:rPr>
         <w:drawing>
           <wp:inline distT="0" distB="0" distL="0" distR="0" wp14:anchorId="30A22B57" wp14:editId="21DC6F42">
@@ -898,35 +819,33 @@
     <w:p>
       <w:pPr>
         <w:rPr>
+          <w:sz w:val="28"/>
+          <w:u w:val="thick"/>
+        </w:rPr>
+      </w:pPr>
+    </w:p>
+    <w:p>
+      <w:pPr>
+        <w:rPr>
+          <w:sz w:val="28"/>
+          <w:u w:val="thick"/>
+        </w:rPr>
+      </w:pPr>
+      <w:r>
+        <w:rPr>
           <w:rFonts w:hint="eastAsia"/>
           <w:sz w:val="28"/>
           <w:u w:val="thick"/>
         </w:rPr>
-      </w:pPr>
-    </w:p>
-    <w:p>
-      <w:pPr>
+        <w:t xml:space="preserve">Concurrent </w:t>
+      </w:r>
+      <w:proofErr w:type="spellStart"/>
+      <w:r>
         <w:rPr>
           <w:rFonts w:hint="eastAsia"/>
           <w:sz w:val="28"/>
           <w:u w:val="thick"/>
         </w:rPr>
-      </w:pPr>
-      <w:r>
-        <w:rPr>
-          <w:rFonts w:hint="eastAsia"/>
-          <w:sz w:val="28"/>
-          <w:u w:val="thick"/>
-        </w:rPr>
-        <w:t xml:space="preserve">Concurrent </w:t>
-      </w:r>
-      <w:proofErr w:type="spellStart"/>
-      <w:r>
-        <w:rPr>
-          <w:rFonts w:hint="eastAsia"/>
-          <w:sz w:val="28"/>
-          <w:u w:val="thick"/>
-        </w:rPr>
         <w:t>Substates</w:t>
       </w:r>
       <w:proofErr w:type="spellEnd"/>
@@ -934,15 +853,16 @@
     <w:p>
       <w:pPr>
         <w:rPr>
-          <w:rFonts w:hint="eastAsia"/>
-          <w:sz w:val="28"/>
-          <w:u w:val="thick"/>
-        </w:rPr>
-      </w:pPr>
-      <w:r>
-        <w:rPr>
-          <w:sz w:val="28"/>
-          <w:u w:val="thick"/>
+          <w:sz w:val="28"/>
+          <w:u w:val="thick"/>
+        </w:rPr>
+      </w:pPr>
+      <w:r>
+        <w:rPr>
+          <w:noProof/>
+          <w:sz w:val="28"/>
+          <w:u w:val="thick"/>
+          <w:lang w:val="en-AU"/>
         </w:rPr>
         <w:drawing>
           <wp:inline distT="0" distB="0" distL="0" distR="0" wp14:anchorId="492C4737" wp14:editId="5E238AC5">
@@ -984,32 +904,32 @@
     <w:p>
       <w:pPr>
         <w:rPr>
+          <w:sz w:val="28"/>
+          <w:u w:val="thick"/>
+        </w:rPr>
+      </w:pPr>
+      <w:r>
+        <w:rPr>
           <w:rFonts w:hint="eastAsia"/>
           <w:sz w:val="28"/>
           <w:u w:val="thick"/>
         </w:rPr>
-      </w:pPr>
-      <w:r>
-        <w:rPr>
-          <w:rFonts w:hint="eastAsia"/>
-          <w:sz w:val="28"/>
-          <w:u w:val="thick"/>
-        </w:rPr>
         <w:t>Fork and Join</w:t>
       </w:r>
     </w:p>
     <w:p>
       <w:pPr>
         <w:rPr>
-          <w:rFonts w:hint="eastAsia"/>
-          <w:sz w:val="28"/>
-          <w:u w:val="thick"/>
-        </w:rPr>
-      </w:pPr>
-      <w:r>
-        <w:rPr>
-          <w:sz w:val="28"/>
-          <w:u w:val="thick"/>
+          <w:sz w:val="28"/>
+          <w:u w:val="thick"/>
+        </w:rPr>
+      </w:pPr>
+      <w:r>
+        <w:rPr>
+          <w:noProof/>
+          <w:sz w:val="28"/>
+          <w:u w:val="thick"/>
+          <w:lang w:val="en-AU"/>
         </w:rPr>
         <w:drawing>
           <wp:inline distT="0" distB="0" distL="0" distR="0" wp14:anchorId="7DEA84FD" wp14:editId="11768814">
@@ -1051,15 +971,16 @@
     <w:p>
       <w:pPr>
         <w:rPr>
-          <w:rFonts w:hint="eastAsia"/>
-          <w:sz w:val="28"/>
-          <w:u w:val="thick"/>
-        </w:rPr>
-      </w:pPr>
-      <w:r>
-        <w:rPr>
-          <w:sz w:val="28"/>
-          <w:u w:val="thick"/>
+          <w:sz w:val="28"/>
+          <w:u w:val="thick"/>
+        </w:rPr>
+      </w:pPr>
+      <w:r>
+        <w:rPr>
+          <w:noProof/>
+          <w:sz w:val="28"/>
+          <w:u w:val="thick"/>
+          <w:lang w:val="en-AU"/>
         </w:rPr>
         <w:drawing>
           <wp:inline distT="0" distB="0" distL="0" distR="0" wp14:anchorId="110CBEAF" wp14:editId="09C89D44">
@@ -1101,16 +1022,14 @@
     <w:p>
       <w:pPr>
         <w:rPr>
-          <w:rFonts w:hint="eastAsia"/>
-          <w:sz w:val="28"/>
-          <w:u w:val="thick"/>
-        </w:rPr>
-      </w:pPr>
-    </w:p>
-    <w:p>
-      <w:pPr>
-        <w:rPr>
-          <w:rFonts w:hint="eastAsia"/>
+          <w:sz w:val="28"/>
+          <w:u w:val="thick"/>
+        </w:rPr>
+      </w:pPr>
+    </w:p>
+    <w:p>
+      <w:pPr>
+        <w:rPr>
           <w:sz w:val="28"/>
           <w:u w:val="thick"/>
         </w:rPr>
@@ -1149,7 +1068,6 @@
           <w:numId w:val="2"/>
         </w:numPr>
         <w:rPr>
-          <w:rFonts w:hint="eastAsia"/>
           <w:sz w:val="28"/>
         </w:rPr>
       </w:pPr>
@@ -1289,21 +1207,20 @@
       <w:pPr>
         <w:ind w:left="720"/>
         <w:rPr>
+          <w:sz w:val="28"/>
+        </w:rPr>
+      </w:pPr>
+      <w:r>
+        <w:rPr>
+          <w:sz w:val="28"/>
+        </w:rPr>
+        <w:t xml:space="preserve"> </w:t>
+      </w:r>
+      <w:r>
+        <w:rPr>
           <w:rFonts w:hint="eastAsia"/>
           <w:sz w:val="28"/>
         </w:rPr>
-      </w:pPr>
-      <w:r>
-        <w:rPr>
-          <w:sz w:val="28"/>
-        </w:rPr>
-        <w:t xml:space="preserve"> </w:t>
-      </w:r>
-      <w:r>
-        <w:rPr>
-          <w:rFonts w:hint="eastAsia"/>
-          <w:sz w:val="28"/>
-        </w:rPr>
         <w:t xml:space="preserve">  </w:t>
       </w:r>
       <w:r>
@@ -1316,7 +1233,6 @@
     <w:p>
       <w:pPr>
         <w:rPr>
-          <w:rFonts w:hint="eastAsia"/>
           <w:sz w:val="28"/>
         </w:rPr>
       </w:pPr>
@@ -1493,7 +1409,6 @@
       <w:pPr>
         <w:ind w:firstLine="720"/>
         <w:rPr>
-          <w:rFonts w:hint="eastAsia"/>
           <w:sz w:val="28"/>
         </w:rPr>
       </w:pPr>
@@ -1513,15 +1428,13 @@
     <w:p>
       <w:pPr>
         <w:rPr>
-          <w:rFonts w:hint="eastAsia"/>
-          <w:sz w:val="28"/>
-        </w:rPr>
-      </w:pPr>
-    </w:p>
-    <w:p>
-      <w:pPr>
-        <w:rPr>
-          <w:rFonts w:hint="eastAsia"/>
+          <w:sz w:val="28"/>
+        </w:rPr>
+      </w:pPr>
+    </w:p>
+    <w:p>
+      <w:pPr>
+        <w:rPr>
           <w:sz w:val="28"/>
         </w:rPr>
       </w:pPr>
@@ -1535,13 +1448,14 @@
     <w:p>
       <w:pPr>
         <w:rPr>
-          <w:rFonts w:hint="eastAsia"/>
-          <w:sz w:val="28"/>
-        </w:rPr>
-      </w:pPr>
-      <w:r>
-        <w:rPr>
-          <w:sz w:val="28"/>
+          <w:sz w:val="28"/>
+        </w:rPr>
+      </w:pPr>
+      <w:r>
+        <w:rPr>
+          <w:noProof/>
+          <w:sz w:val="28"/>
+          <w:lang w:val="en-AU"/>
         </w:rPr>
         <w:drawing>
           <wp:inline distT="0" distB="0" distL="0" distR="0" wp14:anchorId="52996FB4" wp14:editId="528C8CDC">
@@ -1685,23 +1599,21 @@
     <w:p>
       <w:pPr>
         <w:rPr>
+          <w:sz w:val="28"/>
+        </w:rPr>
+      </w:pPr>
+    </w:p>
+    <w:p>
+      <w:pPr>
+        <w:rPr>
+          <w:sz w:val="28"/>
+          <w:u w:val="thick"/>
+        </w:rPr>
+      </w:pPr>
+      <w:r>
+        <w:rPr>
           <w:rFonts w:hint="eastAsia"/>
           <w:sz w:val="28"/>
-        </w:rPr>
-      </w:pPr>
-    </w:p>
-    <w:p>
-      <w:pPr>
-        <w:rPr>
-          <w:rFonts w:hint="eastAsia"/>
-          <w:sz w:val="28"/>
-          <w:u w:val="thick"/>
-        </w:rPr>
-      </w:pPr>
-      <w:r>
-        <w:rPr>
-          <w:rFonts w:hint="eastAsia"/>
-          <w:sz w:val="28"/>
           <w:u w:val="thick"/>
         </w:rPr>
         <w:t>Imprecise Natural Language</w:t>
@@ -1714,6 +1626,7 @@
           <w:sz w:val="28"/>
         </w:rPr>
       </w:pPr>
+      <w:bookmarkStart w:id="0" w:name="_GoBack"/>
       <w:r>
         <w:rPr>
           <w:b/>
@@ -1722,6 +1635,7 @@
         <w:t>Informal "Specifications"</w:t>
       </w:r>
     </w:p>
+    <w:bookmarkEnd w:id="0"/>
     <w:p>
       <w:pPr>
         <w:rPr>
@@ -1799,12 +1713,9 @@
     <w:p>
       <w:pPr>
         <w:rPr>
-          <w:rFonts w:hint="eastAsia"/>
-          <w:sz w:val="28"/>
-        </w:rPr>
-      </w:pPr>
-      <w:bookmarkStart w:id="0" w:name="_GoBack"/>
-      <w:bookmarkEnd w:id="0"/>
+          <w:sz w:val="28"/>
+        </w:rPr>
+      </w:pPr>
     </w:p>
     <w:sectPr>
       <w:pgSz w:w="11900" w:h="16840"/>

</xml_diff>